<commit_message>
Add DEG analysis code for GSE444861
</commit_message>
<xml_diff>
--- a/data/Data Info.docx
+++ b/data/Data Info.docx
@@ -26,6 +26,22 @@
         </w:rPr>
         <w:t>GEO Accession:</w:t>
       </w:r>
+      <w:r>
+        <w:rPr>
+          <w:rFonts w:ascii="Times New Roman" w:hAnsi="Times New Roman" w:cs="Times New Roman"/>
+          <w:sz w:val="24"/>
+          <w:szCs w:val="24"/>
+        </w:rPr>
+        <w:t xml:space="preserve">  </w:t>
+      </w:r>
+      <w:r>
+        <w:rPr>
+          <w:rFonts w:ascii="Times New Roman" w:hAnsi="Times New Roman" w:cs="Times New Roman"/>
+          <w:sz w:val="24"/>
+          <w:szCs w:val="24"/>
+        </w:rPr>
+        <w:t>GSE54129</w:t>
+      </w:r>
     </w:p>
     <w:p>
       <w:pPr>
@@ -55,43 +71,21 @@
         </w:rPr>
         <w:t>Sample size:</w:t>
       </w:r>
-    </w:p>
-    <w:p>
-      <w:pPr>
-        <w:pStyle w:val="HTMLPreformatted"/>
-        <w:shd w:val="clear" w:color="auto" w:fill="FFFFFF"/>
-        <w:wordWrap w:val="0"/>
-        <w:spacing w:line="240" w:lineRule="atLeast"/>
+      <w:r>
+        <w:rPr>
+          <w:rFonts w:ascii="Times New Roman" w:hAnsi="Times New Roman" w:cs="Times New Roman"/>
+          <w:sz w:val="24"/>
+          <w:szCs w:val="24"/>
+        </w:rPr>
+        <w:t xml:space="preserve">  132, </w:t>
+      </w:r>
+      <w:r>
         <w:rPr>
           <w:rFonts w:ascii="Lucida Console" w:hAnsi="Lucida Console"/>
           <w:color w:val="000000"/>
           <w:bdr w:val="none" w:sz="0" w:space="0" w:color="auto" w:frame="1"/>
         </w:rPr>
-      </w:pPr>
-      <w:r>
-        <w:rPr>
-          <w:rFonts w:ascii="Times New Roman" w:hAnsi="Times New Roman" w:cs="Times New Roman"/>
-          <w:sz w:val="24"/>
-          <w:szCs w:val="24"/>
-        </w:rPr>
-        <w:tab/>
-      </w:r>
-      <w:r>
-        <w:rPr>
-          <w:rFonts w:ascii="Times New Roman" w:hAnsi="Times New Roman" w:cs="Times New Roman"/>
-          <w:sz w:val="24"/>
-          <w:szCs w:val="24"/>
-        </w:rPr>
-        <w:tab/>
-      </w:r>
-      <w:r>
-        <w:rPr>
-          <w:rFonts w:ascii="Times New Roman" w:hAnsi="Times New Roman" w:cs="Times New Roman"/>
-          <w:sz w:val="24"/>
-          <w:szCs w:val="24"/>
-        </w:rPr>
-        <w:tab/>
-        <w:t xml:space="preserve"> </w:t>
+        <w:t>cancer-</w:t>
       </w:r>
       <w:r>
         <w:rPr>
@@ -99,7 +93,47 @@
           <w:color w:val="000000"/>
           <w:bdr w:val="none" w:sz="0" w:space="0" w:color="auto" w:frame="1"/>
         </w:rPr>
-        <w:t xml:space="preserve">cancer normal </w:t>
+        <w:t>111</w:t>
+      </w:r>
+      <w:r>
+        <w:rPr>
+          <w:rFonts w:ascii="Lucida Console" w:hAnsi="Lucida Console"/>
+          <w:color w:val="000000"/>
+          <w:bdr w:val="none" w:sz="0" w:space="0" w:color="auto" w:frame="1"/>
+        </w:rPr>
+        <w:t xml:space="preserve">; </w:t>
+      </w:r>
+      <w:r>
+        <w:rPr>
+          <w:rFonts w:ascii="Lucida Console" w:hAnsi="Lucida Console"/>
+          <w:color w:val="000000"/>
+          <w:bdr w:val="none" w:sz="0" w:space="0" w:color="auto" w:frame="1"/>
+        </w:rPr>
+        <w:t>normal</w:t>
+      </w:r>
+      <w:r>
+        <w:rPr>
+          <w:rFonts w:ascii="Lucida Console" w:hAnsi="Lucida Console"/>
+          <w:color w:val="000000"/>
+          <w:bdr w:val="none" w:sz="0" w:space="0" w:color="auto" w:frame="1"/>
+        </w:rPr>
+        <w:t>-</w:t>
+      </w:r>
+      <w:r>
+        <w:rPr>
+          <w:rFonts w:ascii="Lucida Console" w:hAnsi="Lucida Console"/>
+          <w:color w:val="000000"/>
+          <w:bdr w:val="none" w:sz="0" w:space="0" w:color="auto" w:frame="1"/>
+        </w:rPr>
+        <w:t xml:space="preserve"> </w:t>
+      </w:r>
+      <w:r>
+        <w:rPr>
+          <w:rFonts w:ascii="Lucida Console" w:hAnsi="Lucida Console"/>
+          <w:color w:val="000000"/>
+          <w:bdr w:val="none" w:sz="0" w:space="0" w:color="auto" w:frame="1"/>
+        </w:rPr>
+        <w:t>21</w:t>
       </w:r>
     </w:p>
     <w:p>
@@ -198,7 +232,7 @@
           <w:bdr w:val="none" w:sz="0" w:space="0" w:color="auto" w:frame="1"/>
           <w:lang w:bidi="bn-BD"/>
         </w:rPr>
-        <w:t xml:space="preserve">111     21 </w:t>
+        <w:t xml:space="preserve">     </w:t>
       </w:r>
     </w:p>
     <w:p>
@@ -218,8 +252,14 @@
         </w:rPr>
         <w:t>Total:</w:t>
       </w:r>
-      <w:bookmarkStart w:id="0" w:name="_GoBack"/>
-      <w:bookmarkEnd w:id="0"/>
+      <w:r>
+        <w:rPr>
+          <w:rFonts w:ascii="Times New Roman" w:hAnsi="Times New Roman" w:cs="Times New Roman"/>
+          <w:sz w:val="24"/>
+          <w:szCs w:val="24"/>
+        </w:rPr>
+        <w:t xml:space="preserve"> 54675</w:t>
+      </w:r>
     </w:p>
     <w:p>
       <w:pPr>
@@ -246,6 +286,14 @@
         </w:rPr>
         <w:t>:</w:t>
       </w:r>
+      <w:r>
+        <w:rPr>
+          <w:rFonts w:ascii="Times New Roman" w:hAnsi="Times New Roman" w:cs="Times New Roman"/>
+          <w:sz w:val="24"/>
+          <w:szCs w:val="24"/>
+        </w:rPr>
+        <w:t xml:space="preserve"> 5222</w:t>
+      </w:r>
     </w:p>
     <w:p>
       <w:pPr>
@@ -264,6 +312,14 @@
         </w:rPr>
         <w:t>Upregulated:</w:t>
       </w:r>
+      <w:r>
+        <w:rPr>
+          <w:rFonts w:ascii="Times New Roman" w:hAnsi="Times New Roman" w:cs="Times New Roman"/>
+          <w:sz w:val="24"/>
+          <w:szCs w:val="24"/>
+        </w:rPr>
+        <w:t xml:space="preserve"> 2497</w:t>
+      </w:r>
     </w:p>
     <w:p>
       <w:pPr>
@@ -281,6 +337,14 @@
           <w:szCs w:val="24"/>
         </w:rPr>
         <w:t>Downregulated:</w:t>
+      </w:r>
+      <w:r>
+        <w:rPr>
+          <w:rFonts w:ascii="Times New Roman" w:hAnsi="Times New Roman" w:cs="Times New Roman"/>
+          <w:sz w:val="24"/>
+          <w:szCs w:val="24"/>
+        </w:rPr>
+        <w:t xml:space="preserve"> 2725</w:t>
       </w:r>
     </w:p>
     <w:p>
@@ -304,6 +368,17 @@
         </w:rPr>
         <w:t>GEO Accession:</w:t>
       </w:r>
+      <w:r>
+        <w:t xml:space="preserve"> </w:t>
+      </w:r>
+      <w:r>
+        <w:rPr>
+          <w:rFonts w:ascii="Times New Roman" w:hAnsi="Times New Roman" w:cs="Times New Roman"/>
+          <w:sz w:val="24"/>
+          <w:szCs w:val="24"/>
+        </w:rPr>
+        <w:t>GSE63089</w:t>
+      </w:r>
     </w:p>
     <w:p>
       <w:pPr>
@@ -323,17 +398,35 @@
         </w:rPr>
         <w:t>Sample Size:</w:t>
       </w:r>
+      <w:r>
+        <w:rPr>
+          <w:rFonts w:ascii="Times New Roman" w:hAnsi="Times New Roman" w:cs="Times New Roman"/>
+          <w:sz w:val="24"/>
+          <w:szCs w:val="24"/>
+        </w:rPr>
+        <w:t xml:space="preserve"> 90, Cancer-45, normal-45</w:t>
+      </w:r>
     </w:p>
     <w:p>
       <w:pPr>
-        <w:pStyle w:val="ListParagraph"/>
-        <w:ind w:left="1080"/>
-        <w:rPr>
-          <w:rFonts w:ascii="Times New Roman" w:hAnsi="Times New Roman" w:cs="Times New Roman"/>
-          <w:sz w:val="24"/>
-          <w:szCs w:val="24"/>
-        </w:rPr>
-      </w:pPr>
+        <w:pStyle w:val="HTMLPreformatted"/>
+        <w:shd w:val="clear" w:color="auto" w:fill="FFFFFF"/>
+        <w:wordWrap w:val="0"/>
+        <w:spacing w:line="240" w:lineRule="atLeast"/>
+        <w:rPr>
+          <w:rFonts w:ascii="Lucida Console" w:hAnsi="Lucida Console"/>
+          <w:color w:val="000000"/>
+        </w:rPr>
+      </w:pPr>
+      <w:r>
+        <w:rPr>
+          <w:rFonts w:ascii="Times New Roman" w:hAnsi="Times New Roman" w:cs="Times New Roman"/>
+          <w:sz w:val="24"/>
+          <w:szCs w:val="24"/>
+        </w:rPr>
+        <w:tab/>
+        <w:t xml:space="preserve">  </w:t>
+      </w:r>
       <w:r>
         <w:rPr>
           <w:rFonts w:ascii="Times New Roman" w:hAnsi="Times New Roman" w:cs="Times New Roman"/>
@@ -341,6 +434,23 @@
           <w:szCs w:val="24"/>
         </w:rPr>
         <w:t>Total:</w:t>
+      </w:r>
+      <w:r>
+        <w:rPr>
+          <w:rFonts w:ascii="Times New Roman" w:hAnsi="Times New Roman" w:cs="Times New Roman"/>
+          <w:sz w:val="24"/>
+          <w:szCs w:val="24"/>
+        </w:rPr>
+        <w:t xml:space="preserve"> </w:t>
+      </w:r>
+      <w:r>
+        <w:rPr>
+          <w:rStyle w:val="gpwvoe5cb5b"/>
+          <w:rFonts w:ascii="Lucida Console" w:eastAsiaTheme="majorEastAsia" w:hAnsi="Lucida Console"/>
+          <w:color w:val="000000"/>
+          <w:bdr w:val="none" w:sz="0" w:space="0" w:color="auto" w:frame="1"/>
+        </w:rPr>
+        <w:t xml:space="preserve">22011 </w:t>
       </w:r>
     </w:p>
     <w:p>
@@ -360,6 +470,14 @@
         </w:rPr>
         <w:t>DEG:</w:t>
       </w:r>
+      <w:r>
+        <w:rPr>
+          <w:rFonts w:ascii="Times New Roman" w:hAnsi="Times New Roman" w:cs="Times New Roman"/>
+          <w:sz w:val="24"/>
+          <w:szCs w:val="24"/>
+        </w:rPr>
+        <w:t xml:space="preserve"> 825</w:t>
+      </w:r>
     </w:p>
     <w:p>
       <w:pPr>
@@ -378,6 +496,14 @@
         </w:rPr>
         <w:t>Upregulated:</w:t>
       </w:r>
+      <w:r>
+        <w:rPr>
+          <w:rFonts w:ascii="Times New Roman" w:hAnsi="Times New Roman" w:cs="Times New Roman"/>
+          <w:sz w:val="24"/>
+          <w:szCs w:val="24"/>
+        </w:rPr>
+        <w:t xml:space="preserve"> 714</w:t>
+      </w:r>
     </w:p>
     <w:p>
       <w:pPr>
@@ -403,6 +529,14 @@
           <w:szCs w:val="24"/>
         </w:rPr>
         <w:t>:</w:t>
+      </w:r>
+      <w:r>
+        <w:rPr>
+          <w:rFonts w:ascii="Times New Roman" w:hAnsi="Times New Roman" w:cs="Times New Roman"/>
+          <w:sz w:val="24"/>
+          <w:szCs w:val="24"/>
+        </w:rPr>
+        <w:t xml:space="preserve"> 111</w:t>
       </w:r>
     </w:p>
     <w:p>
@@ -435,6 +569,22 @@
         </w:rPr>
         <w:t>GEO Accession:</w:t>
       </w:r>
+      <w:r>
+        <w:rPr>
+          <w:rFonts w:ascii="Times New Roman" w:hAnsi="Times New Roman" w:cs="Times New Roman"/>
+          <w:sz w:val="24"/>
+          <w:szCs w:val="24"/>
+        </w:rPr>
+        <w:t xml:space="preserve"> </w:t>
+      </w:r>
+      <w:r>
+        <w:rPr>
+          <w:rFonts w:ascii="Times New Roman" w:hAnsi="Times New Roman" w:cs="Times New Roman"/>
+          <w:sz w:val="24"/>
+          <w:szCs w:val="24"/>
+        </w:rPr>
+        <w:t>GSE79973</w:t>
+      </w:r>
     </w:p>
     <w:p>
       <w:pPr>
@@ -454,6 +604,32 @@
         </w:rPr>
         <w:t>Sample size:</w:t>
       </w:r>
+      <w:r>
+        <w:rPr>
+          <w:rFonts w:ascii="Times New Roman" w:hAnsi="Times New Roman" w:cs="Times New Roman"/>
+          <w:sz w:val="24"/>
+          <w:szCs w:val="24"/>
+        </w:rPr>
+        <w:t xml:space="preserve"> </w:t>
+      </w:r>
+      <w:proofErr w:type="gramStart"/>
+      <w:r>
+        <w:rPr>
+          <w:rFonts w:ascii="Times New Roman" w:hAnsi="Times New Roman" w:cs="Times New Roman"/>
+          <w:sz w:val="24"/>
+          <w:szCs w:val="24"/>
+        </w:rPr>
+        <w:t>20 ,</w:t>
+      </w:r>
+      <w:proofErr w:type="gramEnd"/>
+      <w:r>
+        <w:rPr>
+          <w:rFonts w:ascii="Times New Roman" w:hAnsi="Times New Roman" w:cs="Times New Roman"/>
+          <w:sz w:val="24"/>
+          <w:szCs w:val="24"/>
+        </w:rPr>
+        <w:t xml:space="preserve"> cancer-10, normal-10</w:t>
+      </w:r>
     </w:p>
     <w:p>
       <w:pPr>
@@ -473,6 +649,14 @@
         </w:rPr>
         <w:t>Total:</w:t>
       </w:r>
+      <w:r>
+        <w:rPr>
+          <w:rFonts w:ascii="Times New Roman" w:hAnsi="Times New Roman" w:cs="Times New Roman"/>
+          <w:sz w:val="24"/>
+          <w:szCs w:val="24"/>
+        </w:rPr>
+        <w:t xml:space="preserve"> 54675</w:t>
+      </w:r>
     </w:p>
     <w:p>
       <w:pPr>
@@ -507,6 +691,14 @@
         </w:rPr>
         <w:t xml:space="preserve"> </w:t>
       </w:r>
+      <w:r>
+        <w:rPr>
+          <w:rFonts w:ascii="Times New Roman" w:hAnsi="Times New Roman" w:cs="Times New Roman"/>
+          <w:sz w:val="24"/>
+          <w:szCs w:val="24"/>
+        </w:rPr>
+        <w:t>1799</w:t>
+      </w:r>
     </w:p>
     <w:p>
       <w:pPr>
@@ -525,6 +717,14 @@
         </w:rPr>
         <w:t>Upregulated:</w:t>
       </w:r>
+      <w:r>
+        <w:rPr>
+          <w:rFonts w:ascii="Times New Roman" w:hAnsi="Times New Roman" w:cs="Times New Roman"/>
+          <w:sz w:val="24"/>
+          <w:szCs w:val="24"/>
+        </w:rPr>
+        <w:t xml:space="preserve"> 1165</w:t>
+      </w:r>
     </w:p>
     <w:p>
       <w:pPr>
@@ -543,6 +743,16 @@
         </w:rPr>
         <w:t>Downregulated</w:t>
       </w:r>
+      <w:r>
+        <w:rPr>
+          <w:rFonts w:ascii="Times New Roman" w:hAnsi="Times New Roman" w:cs="Times New Roman"/>
+          <w:sz w:val="24"/>
+          <w:szCs w:val="24"/>
+        </w:rPr>
+        <w:t>: 634</w:t>
+      </w:r>
+      <w:bookmarkStart w:id="0" w:name="_GoBack"/>
+      <w:bookmarkEnd w:id="0"/>
     </w:p>
     <w:p>
       <w:pPr>

</xml_diff>